<commit_message>
Added Grafana host name
</commit_message>
<xml_diff>
--- a/Info/Planner.docx
+++ b/Info/Planner.docx
@@ -616,6 +616,17 @@
         <w:lastRenderedPageBreak/>
         <w:t xml:space="preserve"> </w:t>
       </w:r>
+    </w:p>
+    <w:p>
+      <w:pPr>
+        <w:rPr>
+          <w:rFonts w:ascii="Avenir Medium" w:hAnsi="Avenir Medium"/>
+          <w:b/>
+          <w:bCs/>
+          <w:sz w:val="28"/>
+          <w:szCs w:val="28"/>
+        </w:rPr>
+      </w:pPr>
       <w:r>
         <w:rPr>
           <w:rFonts w:ascii="Avenir Medium" w:hAnsi="Avenir Medium"/>
@@ -723,6 +734,84 @@
           </w:p>
         </w:tc>
       </w:tr>
+      <w:tr>
+        <w:tc>
+          <w:tcPr>
+            <w:tcW w:w="4945" w:type="dxa"/>
+          </w:tcPr>
+          <w:p>
+            <w:pPr>
+              <w:jc w:val="right"/>
+              <w:rPr>
+                <w:rFonts w:ascii="Avenir Medium" w:hAnsi="Avenir Medium"/>
+                <w:sz w:val="28"/>
+                <w:szCs w:val="28"/>
+              </w:rPr>
+            </w:pPr>
+            <w:r>
+              <w:rPr>
+                <w:rFonts w:ascii="Avenir Medium" w:hAnsi="Avenir Medium"/>
+                <w:sz w:val="28"/>
+                <w:szCs w:val="28"/>
+              </w:rPr>
+              <w:t>Graphite host name</w:t>
+            </w:r>
+          </w:p>
+        </w:tc>
+        <w:tc>
+          <w:tcPr>
+            <w:tcW w:w="5125" w:type="dxa"/>
+          </w:tcPr>
+          <w:p>
+            <w:pPr>
+              <w:rPr>
+                <w:rFonts w:ascii="Avenir Medium" w:hAnsi="Avenir Medium"/>
+                <w:sz w:val="36"/>
+                <w:szCs w:val="36"/>
+              </w:rPr>
+            </w:pPr>
+          </w:p>
+        </w:tc>
+      </w:tr>
+      <w:tr>
+        <w:tc>
+          <w:tcPr>
+            <w:tcW w:w="4945" w:type="dxa"/>
+          </w:tcPr>
+          <w:p>
+            <w:pPr>
+              <w:jc w:val="right"/>
+              <w:rPr>
+                <w:rFonts w:ascii="Avenir Medium" w:hAnsi="Avenir Medium"/>
+                <w:sz w:val="28"/>
+                <w:szCs w:val="28"/>
+              </w:rPr>
+            </w:pPr>
+            <w:r>
+              <w:rPr>
+                <w:rFonts w:ascii="Avenir Medium" w:hAnsi="Avenir Medium"/>
+                <w:sz w:val="28"/>
+                <w:szCs w:val="28"/>
+              </w:rPr>
+              <w:t>Grafana host name</w:t>
+            </w:r>
+          </w:p>
+        </w:tc>
+        <w:tc>
+          <w:tcPr>
+            <w:tcW w:w="5125" w:type="dxa"/>
+          </w:tcPr>
+          <w:p>
+            <w:pPr>
+              <w:rPr>
+                <w:rFonts w:ascii="Avenir Medium" w:hAnsi="Avenir Medium"/>
+                <w:sz w:val="36"/>
+                <w:szCs w:val="36"/>
+              </w:rPr>
+            </w:pPr>
+          </w:p>
+        </w:tc>
+      </w:tr>
     </w:tbl>
     <w:p>
       <w:pPr>
@@ -753,7 +842,17 @@
           <w:sz w:val="28"/>
           <w:szCs w:val="28"/>
         </w:rPr>
-        <w:t>Admin Portal (one instance)</w:t>
+        <w:t xml:space="preserve">Jump </w:t>
+      </w:r>
+      <w:r>
+        <w:rPr>
+          <w:rFonts w:ascii="Avenir Medium" w:hAnsi="Avenir Medium"/>
+          <w:b/>
+          <w:bCs/>
+          <w:sz w:val="28"/>
+          <w:szCs w:val="28"/>
+        </w:rPr>
+        <w:t>(one instance)</w:t>
       </w:r>
     </w:p>
     <w:tbl>
@@ -963,61 +1062,6 @@
                 <w:szCs w:val="28"/>
               </w:rPr>
               <w:t xml:space="preserve">Google </w:t>
-            </w:r>
-            <w:r>
-              <w:rPr>
-                <w:rFonts w:ascii="Avenir Medium" w:hAnsi="Avenir Medium"/>
-                <w:sz w:val="28"/>
-                <w:szCs w:val="28"/>
-              </w:rPr>
-              <w:t>host</w:t>
-            </w:r>
-            <w:r>
-              <w:rPr>
-                <w:rFonts w:ascii="Avenir Medium" w:hAnsi="Avenir Medium"/>
-                <w:sz w:val="28"/>
-                <w:szCs w:val="28"/>
-              </w:rPr>
-              <w:t xml:space="preserve"> name</w:t>
-            </w:r>
-          </w:p>
-        </w:tc>
-        <w:tc>
-          <w:tcPr>
-            <w:tcW w:w="5035" w:type="dxa"/>
-          </w:tcPr>
-          <w:p>
-            <w:pPr>
-              <w:rPr>
-                <w:rFonts w:ascii="Avenir Medium" w:hAnsi="Avenir Medium"/>
-                <w:sz w:val="36"/>
-                <w:szCs w:val="36"/>
-              </w:rPr>
-            </w:pPr>
-          </w:p>
-        </w:tc>
-      </w:tr>
-      <w:tr>
-        <w:tc>
-          <w:tcPr>
-            <w:tcW w:w="5035" w:type="dxa"/>
-          </w:tcPr>
-          <w:p>
-            <w:pPr>
-              <w:jc w:val="right"/>
-              <w:rPr>
-                <w:rFonts w:ascii="Avenir Medium" w:hAnsi="Avenir Medium"/>
-                <w:sz w:val="28"/>
-                <w:szCs w:val="28"/>
-              </w:rPr>
-            </w:pPr>
-            <w:r>
-              <w:rPr>
-                <w:rFonts w:ascii="Avenir Medium" w:hAnsi="Avenir Medium"/>
-                <w:sz w:val="28"/>
-                <w:szCs w:val="28"/>
-              </w:rPr>
-              <w:t xml:space="preserve">Graphite </w:t>
             </w:r>
             <w:r>
               <w:rPr>
@@ -1469,45 +1513,6 @@
           </w:p>
         </w:tc>
       </w:tr>
-      <w:tr>
-        <w:tc>
-          <w:tcPr>
-            <w:tcW w:w="5035" w:type="dxa"/>
-          </w:tcPr>
-          <w:p>
-            <w:pPr>
-              <w:jc w:val="right"/>
-              <w:rPr>
-                <w:rFonts w:ascii="Avenir Medium" w:hAnsi="Avenir Medium"/>
-                <w:sz w:val="28"/>
-                <w:szCs w:val="28"/>
-              </w:rPr>
-            </w:pPr>
-            <w:r>
-              <w:rPr>
-                <w:rFonts w:ascii="Avenir Medium" w:hAnsi="Avenir Medium"/>
-                <w:sz w:val="28"/>
-                <w:szCs w:val="28"/>
-              </w:rPr>
-              <w:t>Graphite host name</w:t>
-            </w:r>
-          </w:p>
-        </w:tc>
-        <w:tc>
-          <w:tcPr>
-            <w:tcW w:w="5035" w:type="dxa"/>
-          </w:tcPr>
-          <w:p>
-            <w:pPr>
-              <w:rPr>
-                <w:rFonts w:ascii="Avenir Medium" w:hAnsi="Avenir Medium"/>
-                <w:sz w:val="36"/>
-                <w:szCs w:val="36"/>
-              </w:rPr>
-            </w:pPr>
-          </w:p>
-        </w:tc>
-      </w:tr>
     </w:tbl>
     <w:p>
       <w:pPr>
@@ -1563,39 +1568,6 @@
           <w:szCs w:val="28"/>
         </w:rPr>
       </w:pPr>
-    </w:p>
-    <w:p>
-      <w:pPr>
-        <w:rPr>
-          <w:rFonts w:ascii="Avenir Medium" w:hAnsi="Avenir Medium"/>
-          <w:b/>
-          <w:bCs/>
-          <w:sz w:val="28"/>
-          <w:szCs w:val="28"/>
-        </w:rPr>
-      </w:pPr>
-    </w:p>
-    <w:p>
-      <w:pPr>
-        <w:rPr>
-          <w:rFonts w:ascii="Avenir Medium" w:hAnsi="Avenir Medium"/>
-          <w:b/>
-          <w:bCs/>
-          <w:sz w:val="28"/>
-          <w:szCs w:val="28"/>
-        </w:rPr>
-      </w:pPr>
-    </w:p>
-    <w:p>
-      <w:pPr>
-        <w:rPr>
-          <w:rFonts w:ascii="Avenir Medium" w:hAnsi="Avenir Medium"/>
-          <w:b/>
-          <w:bCs/>
-          <w:sz w:val="28"/>
-          <w:szCs w:val="28"/>
-        </w:rPr>
-      </w:pPr>
       <w:r>
         <w:rPr>
           <w:rFonts w:ascii="Avenir Medium" w:hAnsi="Avenir Medium"/>
@@ -1604,6 +1576,7 @@
           <w:sz w:val="28"/>
           <w:szCs w:val="28"/>
         </w:rPr>
+        <w:lastRenderedPageBreak/>
         <w:t xml:space="preserve">Sitespeed </w:t>
       </w:r>
       <w:r>
@@ -1744,52 +1717,15 @@
           </w:p>
         </w:tc>
       </w:tr>
-      <w:tr>
-        <w:tc>
-          <w:tcPr>
-            <w:tcW w:w="5035" w:type="dxa"/>
-          </w:tcPr>
-          <w:p>
-            <w:pPr>
-              <w:jc w:val="right"/>
-              <w:rPr>
-                <w:rFonts w:ascii="Avenir Medium" w:hAnsi="Avenir Medium"/>
-                <w:sz w:val="28"/>
-                <w:szCs w:val="28"/>
-              </w:rPr>
-            </w:pPr>
-            <w:r>
-              <w:rPr>
-                <w:rFonts w:ascii="Avenir Medium" w:hAnsi="Avenir Medium"/>
-                <w:sz w:val="28"/>
-                <w:szCs w:val="28"/>
-              </w:rPr>
-              <w:t>Graphite host name</w:t>
-            </w:r>
-          </w:p>
-        </w:tc>
-        <w:tc>
-          <w:tcPr>
-            <w:tcW w:w="5035" w:type="dxa"/>
-          </w:tcPr>
-          <w:p>
-            <w:pPr>
-              <w:rPr>
-                <w:rFonts w:ascii="Avenir Medium" w:hAnsi="Avenir Medium"/>
-                <w:sz w:val="28"/>
-                <w:szCs w:val="28"/>
-              </w:rPr>
-            </w:pPr>
-          </w:p>
-        </w:tc>
-      </w:tr>
     </w:tbl>
     <w:p>
       <w:pPr>
         <w:rPr>
           <w:rFonts w:ascii="Avenir Medium" w:hAnsi="Avenir Medium"/>
-          <w:sz w:val="36"/>
-          <w:szCs w:val="36"/>
+          <w:b/>
+          <w:bCs/>
+          <w:sz w:val="28"/>
+          <w:szCs w:val="28"/>
         </w:rPr>
       </w:pPr>
     </w:p>
@@ -1951,47 +1887,7 @@
           </w:p>
         </w:tc>
       </w:tr>
-      <w:tr>
-        <w:tc>
-          <w:tcPr>
-            <w:tcW w:w="5035" w:type="dxa"/>
-          </w:tcPr>
-          <w:p>
-            <w:pPr>
-              <w:jc w:val="right"/>
-              <w:rPr>
-                <w:rFonts w:ascii="Avenir Medium" w:hAnsi="Avenir Medium"/>
-                <w:sz w:val="28"/>
-                <w:szCs w:val="28"/>
-              </w:rPr>
-            </w:pPr>
-            <w:r>
-              <w:rPr>
-                <w:rFonts w:ascii="Avenir Medium" w:hAnsi="Avenir Medium"/>
-                <w:sz w:val="28"/>
-                <w:szCs w:val="28"/>
-              </w:rPr>
-              <w:t>Graphite host name</w:t>
-            </w:r>
-          </w:p>
-        </w:tc>
-        <w:tc>
-          <w:tcPr>
-            <w:tcW w:w="5035" w:type="dxa"/>
-          </w:tcPr>
-          <w:p>
-            <w:pPr>
-              <w:rPr>
-                <w:rFonts w:ascii="Avenir Medium" w:hAnsi="Avenir Medium"/>
-                <w:sz w:val="28"/>
-                <w:szCs w:val="28"/>
-              </w:rPr>
-            </w:pPr>
-          </w:p>
-        </w:tc>
-      </w:tr>
     </w:tbl>
-    <w:p/>
     <w:p/>
     <w:p>
       <w:pPr>
@@ -2151,45 +2047,6 @@
           </w:p>
         </w:tc>
       </w:tr>
-      <w:tr>
-        <w:tc>
-          <w:tcPr>
-            <w:tcW w:w="5035" w:type="dxa"/>
-          </w:tcPr>
-          <w:p>
-            <w:pPr>
-              <w:jc w:val="right"/>
-              <w:rPr>
-                <w:rFonts w:ascii="Avenir Medium" w:hAnsi="Avenir Medium"/>
-                <w:sz w:val="28"/>
-                <w:szCs w:val="28"/>
-              </w:rPr>
-            </w:pPr>
-            <w:r>
-              <w:rPr>
-                <w:rFonts w:ascii="Avenir Medium" w:hAnsi="Avenir Medium"/>
-                <w:sz w:val="28"/>
-                <w:szCs w:val="28"/>
-              </w:rPr>
-              <w:t>Graphite host name</w:t>
-            </w:r>
-          </w:p>
-        </w:tc>
-        <w:tc>
-          <w:tcPr>
-            <w:tcW w:w="5035" w:type="dxa"/>
-          </w:tcPr>
-          <w:p>
-            <w:pPr>
-              <w:rPr>
-                <w:rFonts w:ascii="Avenir Medium" w:hAnsi="Avenir Medium"/>
-                <w:sz w:val="28"/>
-                <w:szCs w:val="28"/>
-              </w:rPr>
-            </w:pPr>
-          </w:p>
-        </w:tc>
-      </w:tr>
     </w:tbl>
     <w:p>
       <w:pPr>
@@ -2358,45 +2215,6 @@
           </w:p>
         </w:tc>
       </w:tr>
-      <w:tr>
-        <w:tc>
-          <w:tcPr>
-            <w:tcW w:w="5035" w:type="dxa"/>
-          </w:tcPr>
-          <w:p>
-            <w:pPr>
-              <w:jc w:val="right"/>
-              <w:rPr>
-                <w:rFonts w:ascii="Avenir Medium" w:hAnsi="Avenir Medium"/>
-                <w:sz w:val="28"/>
-                <w:szCs w:val="28"/>
-              </w:rPr>
-            </w:pPr>
-            <w:r>
-              <w:rPr>
-                <w:rFonts w:ascii="Avenir Medium" w:hAnsi="Avenir Medium"/>
-                <w:sz w:val="28"/>
-                <w:szCs w:val="28"/>
-              </w:rPr>
-              <w:t>Graphite host name</w:t>
-            </w:r>
-          </w:p>
-        </w:tc>
-        <w:tc>
-          <w:tcPr>
-            <w:tcW w:w="5035" w:type="dxa"/>
-          </w:tcPr>
-          <w:p>
-            <w:pPr>
-              <w:rPr>
-                <w:rFonts w:ascii="Avenir Medium" w:hAnsi="Avenir Medium"/>
-                <w:sz w:val="28"/>
-                <w:szCs w:val="28"/>
-              </w:rPr>
-            </w:pPr>
-          </w:p>
-        </w:tc>
-      </w:tr>
     </w:tbl>
     <w:p/>
     <w:p>
@@ -2557,66 +2375,7 @@
           </w:p>
         </w:tc>
       </w:tr>
-      <w:tr>
-        <w:tc>
-          <w:tcPr>
-            <w:tcW w:w="5035" w:type="dxa"/>
-          </w:tcPr>
-          <w:p>
-            <w:pPr>
-              <w:jc w:val="right"/>
-              <w:rPr>
-                <w:rFonts w:ascii="Avenir Medium" w:hAnsi="Avenir Medium"/>
-                <w:sz w:val="28"/>
-                <w:szCs w:val="28"/>
-              </w:rPr>
-            </w:pPr>
-            <w:r>
-              <w:rPr>
-                <w:rFonts w:ascii="Avenir Medium" w:hAnsi="Avenir Medium"/>
-                <w:sz w:val="28"/>
-                <w:szCs w:val="28"/>
-              </w:rPr>
-              <w:t>Graphite host name</w:t>
-            </w:r>
-          </w:p>
-        </w:tc>
-        <w:tc>
-          <w:tcPr>
-            <w:tcW w:w="5035" w:type="dxa"/>
-          </w:tcPr>
-          <w:p>
-            <w:pPr>
-              <w:rPr>
-                <w:rFonts w:ascii="Avenir Medium" w:hAnsi="Avenir Medium"/>
-                <w:sz w:val="28"/>
-                <w:szCs w:val="28"/>
-              </w:rPr>
-            </w:pPr>
-          </w:p>
-        </w:tc>
-      </w:tr>
     </w:tbl>
-    <w:p>
-      <w:pPr>
-        <w:rPr>
-          <w:rFonts w:ascii="Avenir Medium" w:hAnsi="Avenir Medium"/>
-          <w:sz w:val="36"/>
-          <w:szCs w:val="36"/>
-        </w:rPr>
-      </w:pPr>
-    </w:p>
-    <w:p>
-      <w:pPr>
-        <w:rPr>
-          <w:rFonts w:ascii="Avenir Medium" w:hAnsi="Avenir Medium"/>
-          <w:b/>
-          <w:bCs/>
-          <w:sz w:val="28"/>
-          <w:szCs w:val="28"/>
-        </w:rPr>
-      </w:pPr>
-    </w:p>
     <w:p>
       <w:pPr>
         <w:rPr>
@@ -2786,45 +2545,6 @@
           </w:p>
         </w:tc>
       </w:tr>
-      <w:tr>
-        <w:tc>
-          <w:tcPr>
-            <w:tcW w:w="5035" w:type="dxa"/>
-          </w:tcPr>
-          <w:p>
-            <w:pPr>
-              <w:jc w:val="right"/>
-              <w:rPr>
-                <w:rFonts w:ascii="Avenir Medium" w:hAnsi="Avenir Medium"/>
-                <w:sz w:val="28"/>
-                <w:szCs w:val="28"/>
-              </w:rPr>
-            </w:pPr>
-            <w:r>
-              <w:rPr>
-                <w:rFonts w:ascii="Avenir Medium" w:hAnsi="Avenir Medium"/>
-                <w:sz w:val="28"/>
-                <w:szCs w:val="28"/>
-              </w:rPr>
-              <w:t>Graphite host name</w:t>
-            </w:r>
-          </w:p>
-        </w:tc>
-        <w:tc>
-          <w:tcPr>
-            <w:tcW w:w="5035" w:type="dxa"/>
-          </w:tcPr>
-          <w:p>
-            <w:pPr>
-              <w:rPr>
-                <w:rFonts w:ascii="Avenir Medium" w:hAnsi="Avenir Medium"/>
-                <w:sz w:val="28"/>
-                <w:szCs w:val="28"/>
-              </w:rPr>
-            </w:pPr>
-          </w:p>
-        </w:tc>
-      </w:tr>
     </w:tbl>
     <w:p/>
     <w:p>
@@ -2985,59 +2705,11 @@
           </w:p>
         </w:tc>
       </w:tr>
-      <w:tr>
-        <w:tc>
-          <w:tcPr>
-            <w:tcW w:w="5035" w:type="dxa"/>
-          </w:tcPr>
-          <w:p>
-            <w:pPr>
-              <w:jc w:val="right"/>
-              <w:rPr>
-                <w:rFonts w:ascii="Avenir Medium" w:hAnsi="Avenir Medium"/>
-                <w:sz w:val="28"/>
-                <w:szCs w:val="28"/>
-              </w:rPr>
-            </w:pPr>
-            <w:r>
-              <w:rPr>
-                <w:rFonts w:ascii="Avenir Medium" w:hAnsi="Avenir Medium"/>
-                <w:sz w:val="28"/>
-                <w:szCs w:val="28"/>
-              </w:rPr>
-              <w:t>Graphite host name</w:t>
-            </w:r>
-          </w:p>
-        </w:tc>
-        <w:tc>
-          <w:tcPr>
-            <w:tcW w:w="5035" w:type="dxa"/>
-          </w:tcPr>
-          <w:p>
-            <w:pPr>
-              <w:rPr>
-                <w:rFonts w:ascii="Avenir Medium" w:hAnsi="Avenir Medium"/>
-                <w:sz w:val="28"/>
-                <w:szCs w:val="28"/>
-              </w:rPr>
-            </w:pPr>
-          </w:p>
-        </w:tc>
-      </w:tr>
     </w:tbl>
     <w:p>
       <w:pPr>
         <w:rPr>
           <w:rFonts w:ascii="Avenir Medium" w:hAnsi="Avenir Medium"/>
-          <w:sz w:val="36"/>
-          <w:szCs w:val="36"/>
-        </w:rPr>
-      </w:pPr>
-    </w:p>
-    <w:p>
-      <w:pPr>
-        <w:rPr>
-          <w:rFonts w:ascii="Avenir Medium" w:hAnsi="Avenir Medium"/>
           <w:b/>
           <w:bCs/>
           <w:sz w:val="28"/>
@@ -3052,6 +2724,7 @@
           <w:sz w:val="28"/>
           <w:szCs w:val="28"/>
         </w:rPr>
+        <w:lastRenderedPageBreak/>
         <w:t xml:space="preserve">Sitespeed </w:t>
       </w:r>
       <w:r>
@@ -3192,45 +2865,6 @@
           </w:p>
         </w:tc>
       </w:tr>
-      <w:tr>
-        <w:tc>
-          <w:tcPr>
-            <w:tcW w:w="5035" w:type="dxa"/>
-          </w:tcPr>
-          <w:p>
-            <w:pPr>
-              <w:jc w:val="right"/>
-              <w:rPr>
-                <w:rFonts w:ascii="Avenir Medium" w:hAnsi="Avenir Medium"/>
-                <w:sz w:val="28"/>
-                <w:szCs w:val="28"/>
-              </w:rPr>
-            </w:pPr>
-            <w:r>
-              <w:rPr>
-                <w:rFonts w:ascii="Avenir Medium" w:hAnsi="Avenir Medium"/>
-                <w:sz w:val="28"/>
-                <w:szCs w:val="28"/>
-              </w:rPr>
-              <w:t>Graphite host name</w:t>
-            </w:r>
-          </w:p>
-        </w:tc>
-        <w:tc>
-          <w:tcPr>
-            <w:tcW w:w="5035" w:type="dxa"/>
-          </w:tcPr>
-          <w:p>
-            <w:pPr>
-              <w:rPr>
-                <w:rFonts w:ascii="Avenir Medium" w:hAnsi="Avenir Medium"/>
-                <w:sz w:val="28"/>
-                <w:szCs w:val="28"/>
-              </w:rPr>
-            </w:pPr>
-          </w:p>
-        </w:tc>
-      </w:tr>
     </w:tbl>
     <w:p/>
     <w:p>
@@ -3391,45 +3025,6 @@
           </w:p>
         </w:tc>
       </w:tr>
-      <w:tr>
-        <w:tc>
-          <w:tcPr>
-            <w:tcW w:w="5035" w:type="dxa"/>
-          </w:tcPr>
-          <w:p>
-            <w:pPr>
-              <w:jc w:val="right"/>
-              <w:rPr>
-                <w:rFonts w:ascii="Avenir Medium" w:hAnsi="Avenir Medium"/>
-                <w:sz w:val="28"/>
-                <w:szCs w:val="28"/>
-              </w:rPr>
-            </w:pPr>
-            <w:r>
-              <w:rPr>
-                <w:rFonts w:ascii="Avenir Medium" w:hAnsi="Avenir Medium"/>
-                <w:sz w:val="28"/>
-                <w:szCs w:val="28"/>
-              </w:rPr>
-              <w:t>Graphite host name</w:t>
-            </w:r>
-          </w:p>
-        </w:tc>
-        <w:tc>
-          <w:tcPr>
-            <w:tcW w:w="5035" w:type="dxa"/>
-          </w:tcPr>
-          <w:p>
-            <w:pPr>
-              <w:rPr>
-                <w:rFonts w:ascii="Avenir Medium" w:hAnsi="Avenir Medium"/>
-                <w:sz w:val="28"/>
-                <w:szCs w:val="28"/>
-              </w:rPr>
-            </w:pPr>
-          </w:p>
-        </w:tc>
-      </w:tr>
     </w:tbl>
     <w:p/>
     <w:p>
@@ -3590,45 +3185,6 @@
           </w:p>
         </w:tc>
       </w:tr>
-      <w:tr>
-        <w:tc>
-          <w:tcPr>
-            <w:tcW w:w="5035" w:type="dxa"/>
-          </w:tcPr>
-          <w:p>
-            <w:pPr>
-              <w:jc w:val="right"/>
-              <w:rPr>
-                <w:rFonts w:ascii="Avenir Medium" w:hAnsi="Avenir Medium"/>
-                <w:sz w:val="28"/>
-                <w:szCs w:val="28"/>
-              </w:rPr>
-            </w:pPr>
-            <w:r>
-              <w:rPr>
-                <w:rFonts w:ascii="Avenir Medium" w:hAnsi="Avenir Medium"/>
-                <w:sz w:val="28"/>
-                <w:szCs w:val="28"/>
-              </w:rPr>
-              <w:t>Graphite host name</w:t>
-            </w:r>
-          </w:p>
-        </w:tc>
-        <w:tc>
-          <w:tcPr>
-            <w:tcW w:w="5035" w:type="dxa"/>
-          </w:tcPr>
-          <w:p>
-            <w:pPr>
-              <w:rPr>
-                <w:rFonts w:ascii="Avenir Medium" w:hAnsi="Avenir Medium"/>
-                <w:sz w:val="28"/>
-                <w:szCs w:val="28"/>
-              </w:rPr>
-            </w:pPr>
-          </w:p>
-        </w:tc>
-      </w:tr>
     </w:tbl>
     <w:p/>
     <w:p>
@@ -3641,7 +3197,345 @@
           <w:szCs w:val="28"/>
         </w:rPr>
       </w:pPr>
+      <w:r>
+        <w:rPr>
+          <w:rFonts w:ascii="Avenir Medium" w:hAnsi="Avenir Medium"/>
+          <w:b/>
+          <w:bCs/>
+          <w:sz w:val="28"/>
+          <w:szCs w:val="28"/>
+        </w:rPr>
+        <w:t xml:space="preserve">Sitespeed </w:t>
+      </w:r>
+      <w:r>
+        <w:rPr>
+          <w:rFonts w:ascii="Avenir Medium" w:hAnsi="Avenir Medium"/>
+          <w:b/>
+          <w:bCs/>
+          <w:sz w:val="28"/>
+          <w:szCs w:val="28"/>
+        </w:rPr>
+        <w:t>#1</w:t>
+      </w:r>
+      <w:r>
+        <w:rPr>
+          <w:rFonts w:ascii="Avenir Medium" w:hAnsi="Avenir Medium"/>
+          <w:b/>
+          <w:bCs/>
+          <w:sz w:val="28"/>
+          <w:szCs w:val="28"/>
+        </w:rPr>
+        <w:t>1</w:t>
+      </w:r>
     </w:p>
+    <w:tbl>
+      <w:tblPr>
+        <w:tblStyle w:val="TableGrid"/>
+        <w:tblW w:w="0" w:type="auto"/>
+        <w:tblLook w:val="04A0" w:firstRow="1" w:lastRow="0" w:firstColumn="1" w:lastColumn="0" w:noHBand="0" w:noVBand="1"/>
+      </w:tblPr>
+      <w:tblGrid>
+        <w:gridCol w:w="5035"/>
+        <w:gridCol w:w="5035"/>
+      </w:tblGrid>
+      <w:tr>
+        <w:tc>
+          <w:tcPr>
+            <w:tcW w:w="5035" w:type="dxa"/>
+          </w:tcPr>
+          <w:p>
+            <w:pPr>
+              <w:jc w:val="right"/>
+              <w:rPr>
+                <w:rFonts w:ascii="Avenir Medium" w:hAnsi="Avenir Medium"/>
+                <w:sz w:val="28"/>
+                <w:szCs w:val="28"/>
+              </w:rPr>
+            </w:pPr>
+            <w:r>
+              <w:rPr>
+                <w:rFonts w:ascii="Avenir Medium" w:hAnsi="Avenir Medium"/>
+                <w:sz w:val="28"/>
+                <w:szCs w:val="28"/>
+              </w:rPr>
+              <w:t>Host name</w:t>
+            </w:r>
+          </w:p>
+        </w:tc>
+        <w:tc>
+          <w:tcPr>
+            <w:tcW w:w="5035" w:type="dxa"/>
+          </w:tcPr>
+          <w:p>
+            <w:pPr>
+              <w:rPr>
+                <w:rFonts w:ascii="Avenir Medium" w:hAnsi="Avenir Medium"/>
+                <w:sz w:val="28"/>
+                <w:szCs w:val="28"/>
+              </w:rPr>
+            </w:pPr>
+          </w:p>
+        </w:tc>
+      </w:tr>
+      <w:tr>
+        <w:tc>
+          <w:tcPr>
+            <w:tcW w:w="5035" w:type="dxa"/>
+          </w:tcPr>
+          <w:p>
+            <w:pPr>
+              <w:jc w:val="right"/>
+              <w:rPr>
+                <w:rFonts w:ascii="Avenir Medium" w:hAnsi="Avenir Medium"/>
+                <w:sz w:val="28"/>
+                <w:szCs w:val="28"/>
+              </w:rPr>
+            </w:pPr>
+            <w:r>
+              <w:rPr>
+                <w:rFonts w:ascii="Avenir Medium" w:hAnsi="Avenir Medium"/>
+                <w:sz w:val="28"/>
+                <w:szCs w:val="28"/>
+              </w:rPr>
+              <w:t>Linode data center</w:t>
+            </w:r>
+          </w:p>
+        </w:tc>
+        <w:tc>
+          <w:tcPr>
+            <w:tcW w:w="5035" w:type="dxa"/>
+          </w:tcPr>
+          <w:p>
+            <w:pPr>
+              <w:rPr>
+                <w:rFonts w:ascii="Avenir Medium" w:hAnsi="Avenir Medium"/>
+                <w:sz w:val="28"/>
+                <w:szCs w:val="28"/>
+              </w:rPr>
+            </w:pPr>
+          </w:p>
+        </w:tc>
+      </w:tr>
+      <w:tr>
+        <w:tc>
+          <w:tcPr>
+            <w:tcW w:w="5035" w:type="dxa"/>
+          </w:tcPr>
+          <w:p>
+            <w:pPr>
+              <w:jc w:val="right"/>
+              <w:rPr>
+                <w:rFonts w:ascii="Avenir Medium" w:hAnsi="Avenir Medium"/>
+                <w:sz w:val="28"/>
+                <w:szCs w:val="28"/>
+              </w:rPr>
+            </w:pPr>
+            <w:r>
+              <w:rPr>
+                <w:rFonts w:ascii="Avenir Medium" w:hAnsi="Avenir Medium"/>
+                <w:sz w:val="28"/>
+                <w:szCs w:val="28"/>
+              </w:rPr>
+              <w:t>IP address</w:t>
+            </w:r>
+          </w:p>
+        </w:tc>
+        <w:tc>
+          <w:tcPr>
+            <w:tcW w:w="5035" w:type="dxa"/>
+          </w:tcPr>
+          <w:p>
+            <w:pPr>
+              <w:rPr>
+                <w:rFonts w:ascii="Avenir Medium" w:hAnsi="Avenir Medium"/>
+                <w:sz w:val="28"/>
+                <w:szCs w:val="28"/>
+              </w:rPr>
+            </w:pPr>
+          </w:p>
+        </w:tc>
+      </w:tr>
+    </w:tbl>
+    <w:p>
+      <w:pPr>
+        <w:rPr>
+          <w:rFonts w:ascii="Avenir Medium" w:hAnsi="Avenir Medium"/>
+          <w:b/>
+          <w:bCs/>
+          <w:sz w:val="28"/>
+          <w:szCs w:val="28"/>
+        </w:rPr>
+      </w:pPr>
+    </w:p>
+    <w:p>
+      <w:pPr>
+        <w:rPr>
+          <w:rFonts w:ascii="Avenir Medium" w:hAnsi="Avenir Medium"/>
+          <w:b/>
+          <w:bCs/>
+          <w:sz w:val="28"/>
+          <w:szCs w:val="28"/>
+        </w:rPr>
+      </w:pPr>
+      <w:r>
+        <w:rPr>
+          <w:rFonts w:ascii="Avenir Medium" w:hAnsi="Avenir Medium"/>
+          <w:b/>
+          <w:bCs/>
+          <w:sz w:val="28"/>
+          <w:szCs w:val="28"/>
+        </w:rPr>
+        <w:t xml:space="preserve">Sitespeed </w:t>
+      </w:r>
+      <w:r>
+        <w:rPr>
+          <w:rFonts w:ascii="Avenir Medium" w:hAnsi="Avenir Medium"/>
+          <w:b/>
+          <w:bCs/>
+          <w:sz w:val="28"/>
+          <w:szCs w:val="28"/>
+        </w:rPr>
+        <w:t>#1</w:t>
+      </w:r>
+      <w:r>
+        <w:rPr>
+          <w:rFonts w:ascii="Avenir Medium" w:hAnsi="Avenir Medium"/>
+          <w:b/>
+          <w:bCs/>
+          <w:sz w:val="28"/>
+          <w:szCs w:val="28"/>
+        </w:rPr>
+        <w:t>2</w:t>
+      </w:r>
+    </w:p>
+    <w:tbl>
+      <w:tblPr>
+        <w:tblStyle w:val="TableGrid"/>
+        <w:tblW w:w="0" w:type="auto"/>
+        <w:tblLook w:val="04A0" w:firstRow="1" w:lastRow="0" w:firstColumn="1" w:lastColumn="0" w:noHBand="0" w:noVBand="1"/>
+      </w:tblPr>
+      <w:tblGrid>
+        <w:gridCol w:w="5035"/>
+        <w:gridCol w:w="5035"/>
+      </w:tblGrid>
+      <w:tr>
+        <w:tc>
+          <w:tcPr>
+            <w:tcW w:w="5035" w:type="dxa"/>
+          </w:tcPr>
+          <w:p>
+            <w:pPr>
+              <w:jc w:val="right"/>
+              <w:rPr>
+                <w:rFonts w:ascii="Avenir Medium" w:hAnsi="Avenir Medium"/>
+                <w:sz w:val="28"/>
+                <w:szCs w:val="28"/>
+              </w:rPr>
+            </w:pPr>
+            <w:r>
+              <w:rPr>
+                <w:rFonts w:ascii="Avenir Medium" w:hAnsi="Avenir Medium"/>
+                <w:sz w:val="28"/>
+                <w:szCs w:val="28"/>
+              </w:rPr>
+              <w:t>Host name</w:t>
+            </w:r>
+          </w:p>
+        </w:tc>
+        <w:tc>
+          <w:tcPr>
+            <w:tcW w:w="5035" w:type="dxa"/>
+          </w:tcPr>
+          <w:p>
+            <w:pPr>
+              <w:rPr>
+                <w:rFonts w:ascii="Avenir Medium" w:hAnsi="Avenir Medium"/>
+                <w:sz w:val="28"/>
+                <w:szCs w:val="28"/>
+              </w:rPr>
+            </w:pPr>
+          </w:p>
+        </w:tc>
+      </w:tr>
+      <w:tr>
+        <w:tc>
+          <w:tcPr>
+            <w:tcW w:w="5035" w:type="dxa"/>
+          </w:tcPr>
+          <w:p>
+            <w:pPr>
+              <w:jc w:val="right"/>
+              <w:rPr>
+                <w:rFonts w:ascii="Avenir Medium" w:hAnsi="Avenir Medium"/>
+                <w:sz w:val="28"/>
+                <w:szCs w:val="28"/>
+              </w:rPr>
+            </w:pPr>
+            <w:r>
+              <w:rPr>
+                <w:rFonts w:ascii="Avenir Medium" w:hAnsi="Avenir Medium"/>
+                <w:sz w:val="28"/>
+                <w:szCs w:val="28"/>
+              </w:rPr>
+              <w:t>Linode data center</w:t>
+            </w:r>
+          </w:p>
+        </w:tc>
+        <w:tc>
+          <w:tcPr>
+            <w:tcW w:w="5035" w:type="dxa"/>
+          </w:tcPr>
+          <w:p>
+            <w:pPr>
+              <w:rPr>
+                <w:rFonts w:ascii="Avenir Medium" w:hAnsi="Avenir Medium"/>
+                <w:sz w:val="28"/>
+                <w:szCs w:val="28"/>
+              </w:rPr>
+            </w:pPr>
+          </w:p>
+        </w:tc>
+      </w:tr>
+      <w:tr>
+        <w:tc>
+          <w:tcPr>
+            <w:tcW w:w="5035" w:type="dxa"/>
+          </w:tcPr>
+          <w:p>
+            <w:pPr>
+              <w:jc w:val="right"/>
+              <w:rPr>
+                <w:rFonts w:ascii="Avenir Medium" w:hAnsi="Avenir Medium"/>
+                <w:sz w:val="28"/>
+                <w:szCs w:val="28"/>
+              </w:rPr>
+            </w:pPr>
+            <w:r>
+              <w:rPr>
+                <w:rFonts w:ascii="Avenir Medium" w:hAnsi="Avenir Medium"/>
+                <w:sz w:val="28"/>
+                <w:szCs w:val="28"/>
+              </w:rPr>
+              <w:t>IP address</w:t>
+            </w:r>
+          </w:p>
+        </w:tc>
+        <w:tc>
+          <w:tcPr>
+            <w:tcW w:w="5035" w:type="dxa"/>
+          </w:tcPr>
+          <w:p>
+            <w:pPr>
+              <w:rPr>
+                <w:rFonts w:ascii="Avenir Medium" w:hAnsi="Avenir Medium"/>
+                <w:sz w:val="28"/>
+                <w:szCs w:val="28"/>
+              </w:rPr>
+            </w:pPr>
+          </w:p>
+        </w:tc>
+      </w:tr>
+    </w:tbl>
     <w:p/>
     <w:p/>
     <w:sectPr>

</xml_diff>